<commit_message>
Update Vickers report template to match Tensile design
- Logo in upper left corner with title on right
- Consistent table styling with other reports
- Gray shading for labels, yellow highlight for totals
- Same section layout as other test reports

Co-Authored-By: Claude Opus 4.5 <noreply@anthropic.com>
</commit_message>
<xml_diff>
--- a/durabler1/templates/vickers_e92_report_template.docx
+++ b/durabler1/templates/vickers_e92_report_template.docx
@@ -2,138 +2,49 @@
 <file path=word/document.xml><?xml version="1.0" encoding="utf-8"?>
 <w:document xmlns:wpc="http://schemas.microsoft.com/office/word/2010/wordprocessingCanvas" xmlns:mo="http://schemas.microsoft.com/office/mac/office/2008/main" xmlns:mc="http://schemas.openxmlformats.org/markup-compatibility/2006" xmlns:mv="urn:schemas-microsoft-com:mac:vml" xmlns:o="urn:schemas-microsoft-com:office:office" xmlns:r="http://schemas.openxmlformats.org/officeDocument/2006/relationships" xmlns:m="http://schemas.openxmlformats.org/officeDocument/2006/math" xmlns:v="urn:schemas-microsoft-com:vml" xmlns:wp14="http://schemas.microsoft.com/office/word/2010/wordprocessingDrawing" xmlns:wp="http://schemas.openxmlformats.org/drawingml/2006/wordprocessingDrawing" xmlns:w10="urn:schemas-microsoft-com:office:word" xmlns:w="http://schemas.openxmlformats.org/wordprocessingml/2006/main" xmlns:w14="http://schemas.microsoft.com/office/word/2010/wordml" xmlns:wpg="http://schemas.microsoft.com/office/word/2010/wordprocessingGroup" xmlns:wpi="http://schemas.microsoft.com/office/word/2010/wordprocessingInk" xmlns:wne="http://schemas.microsoft.com/office/word/2006/wordml" xmlns:wps="http://schemas.microsoft.com/office/word/2010/wordprocessingShape" mc:Ignorable="w14 wp14">
   <w:body>
-    <w:p>
-      <w:pPr>
-        <w:jc w:val="center"/>
-      </w:pPr>
-      <w:r>
-        <w:rPr>
-          <w:b/>
-          <w:sz w:val="32"/>
-        </w:rPr>
-        <w:t>VICKERS HARDNESS TEST REPORT</w:t>
-      </w:r>
-    </w:p>
-    <w:p>
-      <w:pPr>
-        <w:jc w:val="center"/>
-      </w:pPr>
-      <w:r>
-        <w:rPr>
-          <w:sz w:val="22"/>
-        </w:rPr>
-        <w:t>ASTM E92 / ISO 6507-1</w:t>
-      </w:r>
-    </w:p>
-    <w:p/>
     <w:tbl>
       <w:tblPr>
-        <w:tblStyle w:val="TableGrid"/>
         <w:tblW w:type="auto" w:w="0"/>
+        <w:tblLayout w:type="fixed"/>
         <w:tblLook w:firstColumn="1" w:firstRow="1" w:lastColumn="0" w:lastRow="0" w:noHBand="0" w:noVBand="1" w:val="04A0"/>
       </w:tblPr>
       <w:tblGrid>
-        <w:gridCol w:w="2493"/>
-        <w:gridCol w:w="2493"/>
-        <w:gridCol w:w="2493"/>
-        <w:gridCol w:w="2493"/>
+        <w:gridCol w:w="2880"/>
+        <w:gridCol w:w="6480"/>
       </w:tblGrid>
       <w:tr>
         <w:tc>
           <w:tcPr>
-            <w:tcW w:type="dxa" w:w="2493"/>
-            <w:shd w:fill="D9E2F3"/>
+            <w:tcW w:type="dxa" w:w="4986"/>
           </w:tcPr>
           <w:p>
             <w:r>
-              <w:rPr>
-                <w:b/>
-              </w:rPr>
-              <w:t>Report Number</w:t>
+              <w:t>{{logo}}</w:t>
             </w:r>
           </w:p>
         </w:tc>
         <w:tc>
           <w:tcPr>
-            <w:tcW w:type="dxa" w:w="2493"/>
-            <w:shd w:fill="D9E2F3"/>
+            <w:tcW w:type="dxa" w:w="4986"/>
           </w:tcPr>
           <w:p>
+            <w:pPr>
+              <w:jc w:val="right"/>
+            </w:pPr>
             <w:r>
               <w:rPr>
                 <w:b/>
+                <w:sz w:val="28"/>
               </w:rPr>
-              <w:t>Report Date</w:t>
+              <w:t>VICKERS HARDNESS TEST REPORT</w:t>
             </w:r>
-          </w:p>
-        </w:tc>
-        <w:tc>
-          <w:tcPr>
-            <w:tcW w:type="dxa" w:w="2493"/>
-            <w:shd w:fill="D9E2F3"/>
-          </w:tcPr>
-          <w:p>
             <w:r>
-              <w:rPr>
-                <w:b/>
-              </w:rPr>
-              <w:t>Certificate No.</w:t>
+              <w:br/>
+              <w:t>ASTM E92 / ISO 6507-1</w:t>
             </w:r>
-          </w:p>
-        </w:tc>
-        <w:tc>
-          <w:tcPr>
-            <w:tcW w:type="dxa" w:w="2493"/>
-            <w:shd w:fill="D9E2F3"/>
-          </w:tcPr>
-          <w:p>
             <w:r>
-              <w:rPr>
-                <w:b/>
-              </w:rPr>
-              <w:t>Load Level</w:t>
-            </w:r>
-          </w:p>
-        </w:tc>
-      </w:tr>
-      <w:tr>
-        <w:tc>
-          <w:tcPr>
-            <w:tcW w:type="dxa" w:w="2493"/>
-          </w:tcPr>
-          <w:p>
-            <w:r>
-              <w:t>{{report_number}}</w:t>
-            </w:r>
-          </w:p>
-        </w:tc>
-        <w:tc>
-          <w:tcPr>
-            <w:tcW w:type="dxa" w:w="2493"/>
-          </w:tcPr>
-          <w:p>
-            <w:r>
-              <w:t>{{report_date}}</w:t>
-            </w:r>
-          </w:p>
-        </w:tc>
-        <w:tc>
-          <w:tcPr>
-            <w:tcW w:type="dxa" w:w="2493"/>
-          </w:tcPr>
-          <w:p>
-            <w:r>
-              <w:t>{{certificate_number}}</w:t>
-            </w:r>
-          </w:p>
-        </w:tc>
-        <w:tc>
-          <w:tcPr>
-            <w:tcW w:type="dxa" w:w="2493"/>
-          </w:tcPr>
-          <w:p>
-            <w:r>
-              <w:t>{{load_level}}</w:t>
+              <w:br/>
+              <w:t>Certificate: {{certificate_number}}</w:t>
             </w:r>
           </w:p>
         </w:tc>
@@ -144,9 +55,8 @@
       <w:r>
         <w:rPr>
           <w:b/>
-          <w:sz w:val="24"/>
         </w:rPr>
-        <w:t>Test Information</w:t>
+        <w:t>REPORT INFORMATION</w:t>
       </w:r>
     </w:p>
     <w:tbl>
@@ -165,7 +75,121 @@
         <w:tc>
           <w:tcPr>
             <w:tcW w:type="dxa" w:w="2493"/>
-            <w:shd w:fill="F2F2F2"/>
+            <w:shd w:fill="D9D9D9"/>
+          </w:tcPr>
+          <w:p>
+            <w:r>
+              <w:rPr>
+                <w:b/>
+              </w:rPr>
+              <w:t>Report Number:</w:t>
+            </w:r>
+          </w:p>
+        </w:tc>
+        <w:tc>
+          <w:tcPr>
+            <w:tcW w:type="dxa" w:w="2493"/>
+          </w:tcPr>
+          <w:p>
+            <w:r>
+              <w:t>{{report_number}}</w:t>
+            </w:r>
+          </w:p>
+        </w:tc>
+        <w:tc>
+          <w:tcPr>
+            <w:tcW w:type="dxa" w:w="2493"/>
+            <w:shd w:fill="D9D9D9"/>
+          </w:tcPr>
+          <w:p>
+            <w:r>
+              <w:rPr>
+                <w:b/>
+              </w:rPr>
+              <w:t>Report Date:</w:t>
+            </w:r>
+          </w:p>
+        </w:tc>
+        <w:tc>
+          <w:tcPr>
+            <w:tcW w:type="dxa" w:w="2493"/>
+          </w:tcPr>
+          <w:p>
+            <w:r>
+              <w:t>{{report_date}}</w:t>
+            </w:r>
+          </w:p>
+        </w:tc>
+      </w:tr>
+      <w:tr>
+        <w:tc>
+          <w:tcPr>
+            <w:tcW w:type="dxa" w:w="2493"/>
+            <w:shd w:fill="D9D9D9"/>
+          </w:tcPr>
+          <w:p>
+            <w:r>
+              <w:rPr>
+                <w:b/>
+              </w:rPr>
+              <w:t>Load Level:</w:t>
+            </w:r>
+          </w:p>
+        </w:tc>
+        <w:tc>
+          <w:tcPr>
+            <w:tcW w:type="dxa" w:w="2493"/>
+          </w:tcPr>
+          <w:p>
+            <w:r>
+              <w:t>{{load_level}}</w:t>
+            </w:r>
+          </w:p>
+        </w:tc>
+        <w:tc>
+          <w:tcPr>
+            <w:tcW w:type="dxa" w:w="2493"/>
+          </w:tcPr>
+          <w:p>
+            <w:r/>
+          </w:p>
+        </w:tc>
+        <w:tc>
+          <w:tcPr>
+            <w:tcW w:type="dxa" w:w="2493"/>
+          </w:tcPr>
+          <w:p>
+            <w:r/>
+          </w:p>
+        </w:tc>
+      </w:tr>
+    </w:tbl>
+    <w:p/>
+    <w:p>
+      <w:r>
+        <w:rPr>
+          <w:b/>
+        </w:rPr>
+        <w:t>TEST INFORMATION</w:t>
+      </w:r>
+    </w:p>
+    <w:tbl>
+      <w:tblPr>
+        <w:tblStyle w:val="TableGrid"/>
+        <w:tblW w:type="auto" w:w="0"/>
+        <w:tblLook w:firstColumn="1" w:firstRow="1" w:lastColumn="0" w:lastRow="0" w:noHBand="0" w:noVBand="1" w:val="04A0"/>
+      </w:tblPr>
+      <w:tblGrid>
+        <w:gridCol w:w="2493"/>
+        <w:gridCol w:w="2493"/>
+        <w:gridCol w:w="2493"/>
+        <w:gridCol w:w="2493"/>
+      </w:tblGrid>
+      <w:tr>
+        <w:tc>
+          <w:tcPr>
+            <w:tcW w:type="dxa" w:w="2493"/>
+            <w:shd w:fill="D9D9D9"/>
           </w:tcPr>
           <w:p>
             <w:r>
@@ -189,7 +213,7 @@
         <w:tc>
           <w:tcPr>
             <w:tcW w:type="dxa" w:w="2493"/>
-            <w:shd w:fill="F2F2F2"/>
+            <w:shd w:fill="D9D9D9"/>
           </w:tcPr>
           <w:p>
             <w:r>
@@ -215,7 +239,7 @@
         <w:tc>
           <w:tcPr>
             <w:tcW w:type="dxa" w:w="2493"/>
-            <w:shd w:fill="F2F2F2"/>
+            <w:shd w:fill="D9D9D9"/>
           </w:tcPr>
           <w:p>
             <w:r>
@@ -239,7 +263,7 @@
         <w:tc>
           <w:tcPr>
             <w:tcW w:type="dxa" w:w="2493"/>
-            <w:shd w:fill="F2F2F2"/>
+            <w:shd w:fill="D9D9D9"/>
           </w:tcPr>
           <w:p>
             <w:r>
@@ -265,7 +289,7 @@
         <w:tc>
           <w:tcPr>
             <w:tcW w:type="dxa" w:w="2493"/>
-            <w:shd w:fill="F2F2F2"/>
+            <w:shd w:fill="D9D9D9"/>
           </w:tcPr>
           <w:p>
             <w:r>
@@ -289,7 +313,7 @@
         <w:tc>
           <w:tcPr>
             <w:tcW w:type="dxa" w:w="2493"/>
-            <w:shd w:fill="F2F2F2"/>
+            <w:shd w:fill="D9D9D9"/>
           </w:tcPr>
           <w:p>
             <w:r>
@@ -315,26 +339,50 @@
         <w:tc>
           <w:tcPr>
             <w:tcW w:type="dxa" w:w="2493"/>
+            <w:shd w:fill="D9D9D9"/>
           </w:tcPr>
-          <w:p/>
+          <w:p>
+            <w:r>
+              <w:rPr>
+                <w:b/>
+              </w:rPr>
+              <w:t>Test Standard:</w:t>
+            </w:r>
+          </w:p>
         </w:tc>
         <w:tc>
           <w:tcPr>
             <w:tcW w:type="dxa" w:w="2493"/>
           </w:tcPr>
-          <w:p/>
+          <w:p>
+            <w:r>
+              <w:t>ASTM E92</w:t>
+            </w:r>
+          </w:p>
+        </w:tc>
+        <w:tc>
+          <w:tcPr>
+            <w:tcW w:type="dxa" w:w="2493"/>
+            <w:shd w:fill="D9D9D9"/>
+          </w:tcPr>
+          <w:p>
+            <w:r>
+              <w:rPr>
+                <w:b/>
+              </w:rPr>
+              <w:t>Equipment:</w:t>
+            </w:r>
+          </w:p>
         </w:tc>
         <w:tc>
           <w:tcPr>
             <w:tcW w:type="dxa" w:w="2493"/>
           </w:tcPr>
-          <w:p/>
-        </w:tc>
-        <w:tc>
-          <w:tcPr>
-            <w:tcW w:type="dxa" w:w="2493"/>
-          </w:tcPr>
-          <w:p/>
+          <w:p>
+            <w:r>
+              <w:t>Vickers Hardness Tester</w:t>
+            </w:r>
+          </w:p>
         </w:tc>
       </w:tr>
     </w:tbl>
@@ -343,9 +391,8 @@
       <w:r>
         <w:rPr>
           <w:b/>
-          <w:sz w:val="24"/>
         </w:rPr>
-        <w:t>Test Results</w:t>
+        <w:t>TEST RESULTS</w:t>
       </w:r>
     </w:p>
     <w:tbl>
@@ -364,7 +411,7 @@
         <w:tc>
           <w:tcPr>
             <w:tcW w:type="dxa" w:w="2493"/>
-            <w:shd w:fill="D9E2F3"/>
+            <w:shd w:fill="D9D9D9"/>
           </w:tcPr>
           <w:p>
             <w:r>
@@ -378,7 +425,7 @@
         <w:tc>
           <w:tcPr>
             <w:tcW w:type="dxa" w:w="2493"/>
-            <w:shd w:fill="D9E2F3"/>
+            <w:shd w:fill="D9D9D9"/>
           </w:tcPr>
           <w:p>
             <w:r>
@@ -392,7 +439,7 @@
         <w:tc>
           <w:tcPr>
             <w:tcW w:type="dxa" w:w="2493"/>
-            <w:shd w:fill="D9E2F3"/>
+            <w:shd w:fill="D9D9D9"/>
           </w:tcPr>
           <w:p>
             <w:r>
@@ -406,7 +453,7 @@
         <w:tc>
           <w:tcPr>
             <w:tcW w:type="dxa" w:w="2493"/>
-            <w:shd w:fill="D9E2F3"/>
+            <w:shd w:fill="D9D9D9"/>
           </w:tcPr>
           <w:p>
             <w:r>
@@ -676,9 +723,8 @@
       <w:r>
         <w:rPr>
           <w:b/>
-          <w:sz w:val="24"/>
         </w:rPr>
-        <w:t>Uncertainty Budget (ISO 17025 / GUM)</w:t>
+        <w:t>UNCERTAINTY BUDGET (ISO 17025 / GUM)</w:t>
       </w:r>
     </w:p>
     <w:tbl>
@@ -696,7 +742,7 @@
         <w:tc>
           <w:tcPr>
             <w:tcW w:type="dxa" w:w="3324"/>
-            <w:shd w:fill="D9E2F3"/>
+            <w:shd w:fill="D9D9D9"/>
           </w:tcPr>
           <w:p>
             <w:r>
@@ -710,7 +756,7 @@
         <w:tc>
           <w:tcPr>
             <w:tcW w:type="dxa" w:w="3324"/>
-            <w:shd w:fill="D9E2F3"/>
+            <w:shd w:fill="D9D9D9"/>
           </w:tcPr>
           <w:p>
             <w:r>
@@ -724,7 +770,7 @@
         <w:tc>
           <w:tcPr>
             <w:tcW w:type="dxa" w:w="3324"/>
-            <w:shd w:fill="D9E2F3"/>
+            <w:shd w:fill="D9D9D9"/>
           </w:tcPr>
           <w:p>
             <w:r>
@@ -940,9 +986,8 @@
       <w:r>
         <w:rPr>
           <w:b/>
-          <w:sz w:val="24"/>
         </w:rPr>
-        <w:t>Hardness Profile</w:t>
+        <w:t>HARDNESS PROFILE</w:t>
       </w:r>
     </w:p>
     <w:p>
@@ -958,9 +1003,8 @@
       <w:r>
         <w:rPr>
           <w:b/>
-          <w:sz w:val="24"/>
         </w:rPr>
-        <w:t>Indent Photograph</w:t>
+        <w:t>INDENT PHOTOGRAPH</w:t>
       </w:r>
     </w:p>
     <w:p>
@@ -976,9 +1020,8 @@
       <w:r>
         <w:rPr>
           <w:b/>
-          <w:sz w:val="24"/>
         </w:rPr>
-        <w:t>Signatures</w:t>
+        <w:t>SIGNATURES</w:t>
       </w:r>
     </w:p>
     <w:tbl>
@@ -996,42 +1039,41 @@
         <w:tc>
           <w:tcPr>
             <w:tcW w:type="dxa" w:w="3324"/>
-            <w:shd w:fill="F2F2F2"/>
+            <w:shd w:fill="D9D9D9"/>
           </w:tcPr>
           <w:p>
             <w:r>
               <w:rPr>
                 <w:b/>
               </w:rPr>
-              <w:t>Tested By</w:t>
             </w:r>
           </w:p>
         </w:tc>
         <w:tc>
           <w:tcPr>
             <w:tcW w:type="dxa" w:w="3324"/>
-            <w:shd w:fill="F2F2F2"/>
+            <w:shd w:fill="D9D9D9"/>
           </w:tcPr>
           <w:p>
             <w:r>
               <w:rPr>
                 <w:b/>
               </w:rPr>
-              <w:t>Reviewed By</w:t>
+              <w:t>Name</w:t>
             </w:r>
           </w:p>
         </w:tc>
         <w:tc>
           <w:tcPr>
             <w:tcW w:type="dxa" w:w="3324"/>
-            <w:shd w:fill="F2F2F2"/>
+            <w:shd w:fill="D9D9D9"/>
           </w:tcPr>
           <w:p>
             <w:r>
               <w:rPr>
                 <w:b/>
               </w:rPr>
-              <w:t>Approved By</w:t>
+              <w:t>Date</w:t>
             </w:r>
           </w:p>
         </w:tc>
@@ -1040,12 +1082,14 @@
         <w:tc>
           <w:tcPr>
             <w:tcW w:type="dxa" w:w="3324"/>
+            <w:shd w:fill="D9D9D9"/>
           </w:tcPr>
           <w:p>
             <w:r>
-              <w:br/>
-              <w:br/>
-              <w:br/>
+              <w:rPr>
+                <w:b/>
+              </w:rPr>
+              <w:t>Tested by:</w:t>
             </w:r>
           </w:p>
         </w:tc>
@@ -1054,10 +1098,30 @@
             <w:tcW w:type="dxa" w:w="3324"/>
           </w:tcPr>
           <w:p>
+            <w:r/>
+          </w:p>
+        </w:tc>
+        <w:tc>
+          <w:tcPr>
+            <w:tcW w:type="dxa" w:w="3324"/>
+          </w:tcPr>
+          <w:p>
+            <w:r/>
+          </w:p>
+        </w:tc>
+      </w:tr>
+      <w:tr>
+        <w:tc>
+          <w:tcPr>
+            <w:tcW w:type="dxa" w:w="3324"/>
+            <w:shd w:fill="D9D9D9"/>
+          </w:tcPr>
+          <w:p>
             <w:r>
-              <w:br/>
-              <w:br/>
-              <w:br/>
+              <w:rPr>
+                <w:b/>
+              </w:rPr>
+              <w:t>Reviewed by:</w:t>
             </w:r>
           </w:p>
         </w:tc>
@@ -1066,18 +1130,65 @@
             <w:tcW w:type="dxa" w:w="3324"/>
           </w:tcPr>
           <w:p>
+            <w:r/>
+          </w:p>
+        </w:tc>
+        <w:tc>
+          <w:tcPr>
+            <w:tcW w:type="dxa" w:w="3324"/>
+          </w:tcPr>
+          <w:p>
+            <w:r/>
+          </w:p>
+        </w:tc>
+      </w:tr>
+      <w:tr>
+        <w:tc>
+          <w:tcPr>
+            <w:tcW w:type="dxa" w:w="3324"/>
+            <w:shd w:fill="D9D9D9"/>
+          </w:tcPr>
+          <w:p>
             <w:r>
-              <w:br/>
-              <w:br/>
-              <w:br/>
+              <w:rPr>
+                <w:b/>
+              </w:rPr>
+              <w:t>Approved by:</w:t>
             </w:r>
+          </w:p>
+        </w:tc>
+        <w:tc>
+          <w:tcPr>
+            <w:tcW w:type="dxa" w:w="3324"/>
+          </w:tcPr>
+          <w:p>
+            <w:r/>
+          </w:p>
+        </w:tc>
+        <w:tc>
+          <w:tcPr>
+            <w:tcW w:type="dxa" w:w="3324"/>
+          </w:tcPr>
+          <w:p>
+            <w:r/>
           </w:p>
         </w:tc>
       </w:tr>
     </w:tbl>
+    <w:p/>
+    <w:p>
+      <w:pPr>
+        <w:jc w:val="center"/>
+      </w:pPr>
+      <w:r>
+        <w:rPr>
+          <w:i/>
+          <w:sz w:val="18"/>
+        </w:rPr>
+        <w:t>Report generated by Durabler - ISO 17025 Compliant Mechanical Testing System</w:t>
+      </w:r>
+    </w:p>
     <w:sectPr>
-      <w:headerReference w:type="default" r:id="rId9"/>
-      <w:footerReference w:type="default" r:id="rId10"/>
       <w:pgSz w:w="12240" w:h="15840"/>
       <w:pgMar w:top="850" w:right="1134" w:bottom="850" w:left="1134" w:header="720" w:footer="720" w:gutter="0"/>
       <w:cols w:space="720"/>
@@ -1085,34 +1196,6 @@
     </w:sectPr>
   </w:body>
 </w:document>
-</file>
-
-<file path=word/footer1.xml><?xml version="1.0" encoding="utf-8"?>
-<w:ftr xmlns:m="http://schemas.openxmlformats.org/officeDocument/2006/math" xmlns:mc="http://schemas.openxmlformats.org/markup-compatibility/2006" xmlns:mo="http://schemas.microsoft.com/office/mac/office/2008/main" xmlns:mv="urn:schemas-microsoft-com:mac:vml" xmlns:o="urn:schemas-microsoft-com:office:office" xmlns:r="http://schemas.openxmlformats.org/officeDocument/2006/relationships" xmlns:v="urn:schemas-microsoft-com:vml" xmlns:w10="urn:schemas-microsoft-com:office:word" xmlns:w14="http://schemas.microsoft.com/office/word/2010/wordml" xmlns:w="http://schemas.openxmlformats.org/wordprocessingml/2006/main" xmlns:wne="http://schemas.microsoft.com/office/word/2006/wordml" xmlns:wp14="http://schemas.microsoft.com/office/word/2010/wordprocessingDrawing" xmlns:wp="http://schemas.openxmlformats.org/drawingml/2006/wordprocessingDrawing" xmlns:wpc="http://schemas.microsoft.com/office/word/2010/wordprocessingCanvas" xmlns:wpg="http://schemas.microsoft.com/office/word/2010/wordprocessingGroup" xmlns:wpi="http://schemas.microsoft.com/office/word/2010/wordprocessingInk" xmlns:wps="http://schemas.microsoft.com/office/word/2010/wordprocessingShape" mc:Ignorable="w14 wp14">
-  <w:p>
-    <w:pPr>
-      <w:pStyle w:val="Footer"/>
-      <w:jc w:val="center"/>
-    </w:pPr>
-    <w:r>
-      <w:t>Report generated by Durabler - ISO 17025 Compliant Mechanical Testing System</w:t>
-    </w:r>
-  </w:p>
-</w:ftr>
-</file>
-
-<file path=word/header1.xml><?xml version="1.0" encoding="utf-8"?>
-<w:hdr xmlns:m="http://schemas.openxmlformats.org/officeDocument/2006/math" xmlns:mc="http://schemas.openxmlformats.org/markup-compatibility/2006" xmlns:mo="http://schemas.microsoft.com/office/mac/office/2008/main" xmlns:mv="urn:schemas-microsoft-com:mac:vml" xmlns:o="urn:schemas-microsoft-com:office:office" xmlns:r="http://schemas.openxmlformats.org/officeDocument/2006/relationships" xmlns:v="urn:schemas-microsoft-com:vml" xmlns:w10="urn:schemas-microsoft-com:office:word" xmlns:w14="http://schemas.microsoft.com/office/word/2010/wordml" xmlns:w="http://schemas.openxmlformats.org/wordprocessingml/2006/main" xmlns:wne="http://schemas.microsoft.com/office/word/2006/wordml" xmlns:wp14="http://schemas.microsoft.com/office/word/2010/wordprocessingDrawing" xmlns:wp="http://schemas.openxmlformats.org/drawingml/2006/wordprocessingDrawing" xmlns:wpc="http://schemas.microsoft.com/office/word/2010/wordprocessingCanvas" xmlns:wpg="http://schemas.microsoft.com/office/word/2010/wordprocessingGroup" xmlns:wpi="http://schemas.microsoft.com/office/word/2010/wordprocessingInk" xmlns:wps="http://schemas.microsoft.com/office/word/2010/wordprocessingShape" mc:Ignorable="w14 wp14">
-  <w:p>
-    <w:pPr>
-      <w:pStyle w:val="Header"/>
-      <w:jc w:val="left"/>
-    </w:pPr>
-    <w:r>
-      <w:t>{{logo}}</w:t>
-    </w:r>
-  </w:p>
-</w:hdr>
 </file>
 
 <file path=word/numbering.xml><?xml version="1.0" encoding="utf-8"?>

</xml_diff>